<commit_message>
Add to bugs list
Emails will not be sent
Username is iffy when typing fast
</commit_message>
<xml_diff>
--- a/LinkedU Bugs&Future Features.docx
+++ b/LinkedU Bugs&Future Features.docx
@@ -1,6 +1,6 @@
 
 <file path=word/document.xml><?xml version="1.0" encoding="utf-8"?>
-<w:document xmlns:wpc="http://schemas.microsoft.com/office/word/2010/wordprocessingCanvas" xmlns:mc="http://schemas.openxmlformats.org/markup-compatibility/2006" xmlns:o="urn:schemas-microsoft-com:office:office" xmlns:r="http://schemas.openxmlformats.org/officeDocument/2006/relationships" xmlns:m="http://schemas.openxmlformats.org/officeDocument/2006/math" xmlns:v="urn:schemas-microsoft-com:vml" xmlns:wp14="http://schemas.microsoft.com/office/word/2010/wordprocessingDrawing" xmlns:wp="http://schemas.openxmlformats.org/drawingml/2006/wordprocessingDrawing" xmlns:w10="urn:schemas-microsoft-com:office:word" xmlns:w="http://schemas.openxmlformats.org/wordprocessingml/2006/main" xmlns:w14="http://schemas.microsoft.com/office/word/2010/wordml" xmlns:w15="http://schemas.microsoft.com/office/word/2012/wordml" xmlns:wpg="http://schemas.microsoft.com/office/word/2010/wordprocessingGroup" xmlns:wpi="http://schemas.microsoft.com/office/word/2010/wordprocessingInk" xmlns:wne="http://schemas.microsoft.com/office/word/2006/wordml" xmlns:wps="http://schemas.microsoft.com/office/word/2010/wordprocessingShape" mc:Ignorable="w14 w15 wp14">
+<w:document xmlns:wpc="http://schemas.microsoft.com/office/word/2010/wordprocessingCanvas" xmlns:cx="http://schemas.microsoft.com/office/drawing/2014/chartex" xmlns:cx1="http://schemas.microsoft.com/office/drawing/2015/9/8/chartex" xmlns:cx2="http://schemas.microsoft.com/office/drawing/2015/10/21/chartex" xmlns:cx3="http://schemas.microsoft.com/office/drawing/2016/5/9/chartex" xmlns:cx4="http://schemas.microsoft.com/office/drawing/2016/5/10/chartex" xmlns:cx5="http://schemas.microsoft.com/office/drawing/2016/5/11/chartex" xmlns:cx6="http://schemas.microsoft.com/office/drawing/2016/5/12/chartex" xmlns:cx7="http://schemas.microsoft.com/office/drawing/2016/5/13/chartex" xmlns:cx8="http://schemas.microsoft.com/office/drawing/2016/5/14/chartex" xmlns:mc="http://schemas.openxmlformats.org/markup-compatibility/2006" xmlns:aink="http://schemas.microsoft.com/office/drawing/2016/ink" xmlns:am3d="http://schemas.microsoft.com/office/drawing/2017/model3d" xmlns:o="urn:schemas-microsoft-com:office:office" xmlns:r="http://schemas.openxmlformats.org/officeDocument/2006/relationships" xmlns:m="http://schemas.openxmlformats.org/officeDocument/2006/math" xmlns:v="urn:schemas-microsoft-com:vml" xmlns:wp14="http://schemas.microsoft.com/office/word/2010/wordprocessingDrawing" xmlns:wp="http://schemas.openxmlformats.org/drawingml/2006/wordprocessingDrawing" xmlns:w10="urn:schemas-microsoft-com:office:word" xmlns:w="http://schemas.openxmlformats.org/wordprocessingml/2006/main" xmlns:w14="http://schemas.microsoft.com/office/word/2010/wordml" xmlns:w15="http://schemas.microsoft.com/office/word/2012/wordml" xmlns:w16cid="http://schemas.microsoft.com/office/word/2016/wordml/cid" xmlns:w16se="http://schemas.microsoft.com/office/word/2015/wordml/symex" xmlns:wpg="http://schemas.microsoft.com/office/word/2010/wordprocessingGroup" xmlns:wpi="http://schemas.microsoft.com/office/word/2010/wordprocessingInk" xmlns:wne="http://schemas.microsoft.com/office/word/2006/wordml" xmlns:wps="http://schemas.microsoft.com/office/word/2010/wordprocessingShape" mc:Ignorable="w14 w15 w16se w16cid wp14">
   <w:body>
     <w:p>
       <w:pPr>
@@ -26,8 +26,6 @@
           <w:sz w:val="36"/>
         </w:rPr>
       </w:pPr>
-      <w:bookmarkStart w:id="0" w:name="_GoBack"/>
-      <w:bookmarkEnd w:id="0"/>
     </w:p>
     <w:p>
       <w:pPr>
@@ -64,6 +62,44 @@
         </w:rPr>
         <w:t>User will upload photo, their post images will not update until they sign out and sign back in</w:t>
       </w:r>
+    </w:p>
+    <w:p>
+      <w:pPr>
+        <w:pStyle w:val="ListParagraph"/>
+        <w:numPr>
+          <w:ilvl w:val="1"/>
+          <w:numId w:val="1"/>
+        </w:numPr>
+        <w:rPr>
+          <w:sz w:val="24"/>
+        </w:rPr>
+      </w:pPr>
+      <w:r>
+        <w:rPr>
+          <w:sz w:val="24"/>
+        </w:rPr>
+        <w:t xml:space="preserve">Email does not work - We were concerned with adding our password to the deploy server, so we have left it blank. For this reason, email will not be sent if you use the application from the deployed server. However, we already demoed this functionality in the presentation, and we documented it with screenshots in the feature list. </w:t>
+      </w:r>
+    </w:p>
+    <w:p>
+      <w:pPr>
+        <w:pStyle w:val="ListParagraph"/>
+        <w:numPr>
+          <w:ilvl w:val="1"/>
+          <w:numId w:val="1"/>
+        </w:numPr>
+        <w:rPr>
+          <w:sz w:val="24"/>
+        </w:rPr>
+      </w:pPr>
+      <w:r>
+        <w:rPr>
+          <w:sz w:val="24"/>
+        </w:rPr>
+        <w:t xml:space="preserve">When creating a new user, the username field uses AJAX to check if the username is taken or not. If you type fast, some letters will not be inserted on the input field. We think this is because after the AJAX call the field itself is re-rendered, but we did not have a change to fix it. </w:t>
+      </w:r>
+      <w:bookmarkStart w:id="0" w:name="_GoBack"/>
+      <w:bookmarkEnd w:id="0"/>
     </w:p>
     <w:p>
       <w:pPr>
@@ -166,7 +202,7 @@
 </file>
 
 <file path=word/numbering.xml><?xml version="1.0" encoding="utf-8"?>
-<w:numbering xmlns:wpc="http://schemas.microsoft.com/office/word/2010/wordprocessingCanvas" xmlns:mc="http://schemas.openxmlformats.org/markup-compatibility/2006" xmlns:o="urn:schemas-microsoft-com:office:office" xmlns:r="http://schemas.openxmlformats.org/officeDocument/2006/relationships" xmlns:m="http://schemas.openxmlformats.org/officeDocument/2006/math" xmlns:v="urn:schemas-microsoft-com:vml" xmlns:wp14="http://schemas.microsoft.com/office/word/2010/wordprocessingDrawing" xmlns:wp="http://schemas.openxmlformats.org/drawingml/2006/wordprocessingDrawing" xmlns:w10="urn:schemas-microsoft-com:office:word" xmlns:w="http://schemas.openxmlformats.org/wordprocessingml/2006/main" xmlns:w14="http://schemas.microsoft.com/office/word/2010/wordml" xmlns:w15="http://schemas.microsoft.com/office/word/2012/wordml" xmlns:wpg="http://schemas.microsoft.com/office/word/2010/wordprocessingGroup" xmlns:wpi="http://schemas.microsoft.com/office/word/2010/wordprocessingInk" xmlns:wne="http://schemas.microsoft.com/office/word/2006/wordml" xmlns:wps="http://schemas.microsoft.com/office/word/2010/wordprocessingShape" mc:Ignorable="w14 w15 wp14">
+<w:numbering xmlns:wpc="http://schemas.microsoft.com/office/word/2010/wordprocessingCanvas" xmlns:cx="http://schemas.microsoft.com/office/drawing/2014/chartex" xmlns:cx1="http://schemas.microsoft.com/office/drawing/2015/9/8/chartex" xmlns:cx2="http://schemas.microsoft.com/office/drawing/2015/10/21/chartex" xmlns:cx3="http://schemas.microsoft.com/office/drawing/2016/5/9/chartex" xmlns:cx4="http://schemas.microsoft.com/office/drawing/2016/5/10/chartex" xmlns:cx5="http://schemas.microsoft.com/office/drawing/2016/5/11/chartex" xmlns:cx6="http://schemas.microsoft.com/office/drawing/2016/5/12/chartex" xmlns:cx7="http://schemas.microsoft.com/office/drawing/2016/5/13/chartex" xmlns:cx8="http://schemas.microsoft.com/office/drawing/2016/5/14/chartex" xmlns:mc="http://schemas.openxmlformats.org/markup-compatibility/2006" xmlns:aink="http://schemas.microsoft.com/office/drawing/2016/ink" xmlns:am3d="http://schemas.microsoft.com/office/drawing/2017/model3d" xmlns:o="urn:schemas-microsoft-com:office:office" xmlns:r="http://schemas.openxmlformats.org/officeDocument/2006/relationships" xmlns:m="http://schemas.openxmlformats.org/officeDocument/2006/math" xmlns:v="urn:schemas-microsoft-com:vml" xmlns:wp14="http://schemas.microsoft.com/office/word/2010/wordprocessingDrawing" xmlns:wp="http://schemas.openxmlformats.org/drawingml/2006/wordprocessingDrawing" xmlns:w10="urn:schemas-microsoft-com:office:word" xmlns:w="http://schemas.openxmlformats.org/wordprocessingml/2006/main" xmlns:w14="http://schemas.microsoft.com/office/word/2010/wordml" xmlns:w15="http://schemas.microsoft.com/office/word/2012/wordml" xmlns:w16cid="http://schemas.microsoft.com/office/word/2016/wordml/cid" xmlns:w16se="http://schemas.microsoft.com/office/word/2015/wordml/symex" xmlns:wpg="http://schemas.microsoft.com/office/word/2010/wordprocessingGroup" xmlns:wpi="http://schemas.microsoft.com/office/word/2010/wordprocessingInk" xmlns:wne="http://schemas.microsoft.com/office/word/2006/wordml" xmlns:wps="http://schemas.microsoft.com/office/word/2010/wordprocessingShape" mc:Ignorable="w14 w15 w16se w16cid wp14">
   <w:abstractNum w:abstractNumId="0" w15:restartNumberingAfterBreak="0">
     <w:nsid w:val="6BB84D18"/>
     <w:multiLevelType w:val="hybridMultilevel"/>
@@ -260,7 +296,7 @@
 </file>
 
 <file path=word/styles.xml><?xml version="1.0" encoding="utf-8"?>
-<w:styles xmlns:mc="http://schemas.openxmlformats.org/markup-compatibility/2006" xmlns:r="http://schemas.openxmlformats.org/officeDocument/2006/relationships" xmlns:w="http://schemas.openxmlformats.org/wordprocessingml/2006/main" xmlns:w14="http://schemas.microsoft.com/office/word/2010/wordml" xmlns:w15="http://schemas.microsoft.com/office/word/2012/wordml" mc:Ignorable="w14 w15">
+<w:styles xmlns:mc="http://schemas.openxmlformats.org/markup-compatibility/2006" xmlns:r="http://schemas.openxmlformats.org/officeDocument/2006/relationships" xmlns:w="http://schemas.openxmlformats.org/wordprocessingml/2006/main" xmlns:w14="http://schemas.microsoft.com/office/word/2010/wordml" xmlns:w15="http://schemas.microsoft.com/office/word/2012/wordml" xmlns:w16cid="http://schemas.microsoft.com/office/word/2016/wordml/cid" xmlns:w16se="http://schemas.microsoft.com/office/word/2015/wordml/symex" mc:Ignorable="w14 w15 w16se w16cid">
   <w:docDefaults>
     <w:rPrDefault>
       <w:rPr>
@@ -276,7 +312,7 @@
       </w:pPr>
     </w:pPrDefault>
   </w:docDefaults>
-  <w:latentStyles w:defLockedState="0" w:defUIPriority="99" w:defSemiHidden="0" w:defUnhideWhenUsed="0" w:defQFormat="0" w:count="371">
+  <w:latentStyles w:defLockedState="0" w:defUIPriority="99" w:defSemiHidden="0" w:defUnhideWhenUsed="0" w:defQFormat="0" w:count="375">
     <w:lsdException w:name="Normal" w:uiPriority="0" w:qFormat="1"/>
     <w:lsdException w:name="heading 1" w:uiPriority="9" w:qFormat="1"/>
     <w:lsdException w:name="heading 2" w:semiHidden="1" w:uiPriority="9" w:unhideWhenUsed="1" w:qFormat="1"/>
@@ -382,7 +418,6 @@
     <w:lsdException w:name="HTML Sample" w:semiHidden="1" w:unhideWhenUsed="1"/>
     <w:lsdException w:name="HTML Typewriter" w:semiHidden="1" w:unhideWhenUsed="1"/>
     <w:lsdException w:name="HTML Variable" w:semiHidden="1" w:unhideWhenUsed="1"/>
-    <w:lsdException w:name="Normal Table" w:semiHidden="1" w:unhideWhenUsed="1"/>
     <w:lsdException w:name="annotation subject" w:semiHidden="1" w:unhideWhenUsed="1"/>
     <w:lsdException w:name="No List" w:semiHidden="1" w:unhideWhenUsed="1"/>
     <w:lsdException w:name="Outline List 1" w:semiHidden="1" w:unhideWhenUsed="1"/>
@@ -426,10 +461,8 @@
     <w:lsdException w:name="Table Elegant" w:semiHidden="1" w:unhideWhenUsed="1"/>
     <w:lsdException w:name="Table Professional" w:semiHidden="1" w:unhideWhenUsed="1"/>
     <w:lsdException w:name="Table Subtle 1" w:semiHidden="1" w:unhideWhenUsed="1"/>
-    <w:lsdException w:name="Table Subtle 2" w:semiHidden="1" w:unhideWhenUsed="1"/>
     <w:lsdException w:name="Table Web 1" w:semiHidden="1" w:unhideWhenUsed="1"/>
     <w:lsdException w:name="Table Web 2" w:semiHidden="1" w:unhideWhenUsed="1"/>
-    <w:lsdException w:name="Table Web 3" w:semiHidden="1" w:unhideWhenUsed="1"/>
     <w:lsdException w:name="Balloon Text" w:semiHidden="1" w:unhideWhenUsed="1"/>
     <w:lsdException w:name="Table Grid" w:uiPriority="39"/>
     <w:lsdException w:name="Table Theme" w:semiHidden="1" w:unhideWhenUsed="1"/>
@@ -648,6 +681,10 @@
     <w:lsdException w:name="List Table 5 Dark Accent 6" w:uiPriority="50"/>
     <w:lsdException w:name="List Table 6 Colorful Accent 6" w:uiPriority="51"/>
     <w:lsdException w:name="List Table 7 Colorful Accent 6" w:uiPriority="52"/>
+    <w:lsdException w:name="Mention" w:semiHidden="1" w:unhideWhenUsed="1"/>
+    <w:lsdException w:name="Smart Hyperlink" w:semiHidden="1" w:unhideWhenUsed="1"/>
+    <w:lsdException w:name="Hashtag" w:semiHidden="1" w:unhideWhenUsed="1"/>
+    <w:lsdException w:name="Unresolved Mention" w:semiHidden="1" w:unhideWhenUsed="1"/>
   </w:latentStyles>
   <w:style w:type="paragraph" w:default="1" w:styleId="Normal">
     <w:name w:val="Normal"/>

</xml_diff>